<commit_message>
add a microsoft excel file
</commit_message>
<xml_diff>
--- a/test.docx
+++ b/test.docx
@@ -26,6 +26,25 @@
           <w:rFonts w:hint="eastAsia"/>
         </w:rPr>
         <w:t>!</w:t>
+      </w:r>
+    </w:p>
+    <w:p>
+      <w:r>
+        <w:rPr>
+          <w:rFonts w:hint="eastAsia"/>
+        </w:rPr>
+        <w:t>Hi</w:t>
+      </w:r>
+      <w:r>
+        <w:t xml:space="preserve"> china</w:t>
+      </w:r>
+    </w:p>
+    <w:p>
+      <w:r>
+        <w:rPr>
+          <w:rFonts w:hint="eastAsia"/>
+        </w:rPr>
+        <w:t>你好</w:t>
       </w:r>
       <w:bookmarkStart w:id="0" w:name="_GoBack"/>
       <w:bookmarkEnd w:id="0"/>

</xml_diff>